<commit_message>
Restored the best weights
</commit_message>
<xml_diff>
--- a/video_script.docx
+++ b/video_script.docx
@@ -171,15 +171,7 @@
         <w:t>basically tries out different possible actions</w:t>
       </w:r>
       <w:r>
-        <w:t xml:space="preserve">, then </w:t>
-      </w:r>
-      <w:proofErr w:type="gramStart"/>
-      <w:r>
-        <w:t>reverts back</w:t>
-      </w:r>
-      <w:proofErr w:type="gramEnd"/>
-      <w:r>
-        <w:t xml:space="preserve"> to that initial step</w:t>
+        <w:t>, then reverts back to that initial step</w:t>
       </w:r>
       <w:r>
         <w:t xml:space="preserve"> and chooses the one that gives the better reward. </w:t>
@@ -234,20 +226,11 @@
         <w:t xml:space="preserve">The second solution </w:t>
       </w:r>
       <w:r>
-        <w:t xml:space="preserve">is </w:t>
-      </w:r>
-      <w:proofErr w:type="gramStart"/>
-      <w:r>
-        <w:t>similar to</w:t>
-      </w:r>
-      <w:proofErr w:type="gramEnd"/>
-      <w:r>
-        <w:t xml:space="preserve"> the first one and is called SARSA (State Action Reward State Action). </w:t>
+        <w:t xml:space="preserve">is similar to the first one and is called SARSA (State Action Reward State Action). </w:t>
       </w:r>
       <w:r>
         <w:t xml:space="preserve">It updates its Q-values based on the action the agent </w:t>
       </w:r>
-      <w:proofErr w:type="gramStart"/>
       <w:r>
         <w:rPr>
           <w:i/>
@@ -256,25 +239,13 @@
         <w:t>actually</w:t>
       </w:r>
       <w:r>
-        <w:t xml:space="preserve"> takes</w:t>
-      </w:r>
-      <w:proofErr w:type="gramEnd"/>
-      <w:r>
-        <w:t>, according to its current policy. SARSA’s update rule considers the action that the agent follows in practice, which includes exploratory actions. This leads to safer exploration.</w:t>
+        <w:t xml:space="preserve"> takes, according to its current policy. SARSA’s update rule considers the action that the agent follows in practice, which includes exploratory actions. This leads to safer exploration.</w:t>
       </w:r>
       <w:r>
         <w:t xml:space="preserve"> On the other hand, DQN </w:t>
       </w:r>
       <w:r>
-        <w:t xml:space="preserve">uses a target policy, which is greedy, to update Q-values regardless of the action the agent </w:t>
-      </w:r>
-      <w:proofErr w:type="gramStart"/>
-      <w:r>
-        <w:t>actually took</w:t>
-      </w:r>
-      <w:proofErr w:type="gramEnd"/>
-      <w:r>
-        <w:t>. It uses the maximum Q-value from the next state (i.e., the best possible action in the next state) for the update, even if that action wasn't the one taken in practice.</w:t>
+        <w:t>uses a target policy, which is greedy, to update Q-values regardless of the action the agent actually took. It uses the maximum Q-value from the next state (i.e., the best possible action in the next state) for the update, even if that action wasn't the one taken in practice.</w:t>
       </w:r>
     </w:p>
     <w:p>
@@ -282,13 +253,7 @@
         <w:jc w:val="both"/>
       </w:pPr>
       <w:r>
-        <w:t>We chose to represent the Jenga states as a matrix loaded from the picture that is a two-sided “scan” of the Jenga tower. This is to deal with the fact that there are 2^3</w:t>
-      </w:r>
-      <w:r>
-        <w:t>6</w:t>
-      </w:r>
-      <w:r>
-        <w:t xml:space="preserve"> possible states in Jenga if we represent them as binary strings with 0 and 1 for each block, depending on whether they are present or not. And the dimensions of the images are smaller.</w:t>
+        <w:t>We chose to represent the Jenga states as a matrix loaded from the picture that is a two-sided “scan” of the Jenga tower.</w:t>
       </w:r>
     </w:p>
     <w:p>
@@ -304,8 +269,11 @@
         <w:jc w:val="both"/>
       </w:pPr>
       <w:r>
+        <w:t xml:space="preserve">When we trained our algorithms, we created a menu in Unity that allows the user to choose the algorithms to compete against each other and watch how they perform. It is also </w:t>
+      </w:r>
+      <w:r>
         <w:lastRenderedPageBreak/>
-        <w:t>When we trained our algorithms, we created a menu in Unity that allows the user to choose the algorithms to compete against each other and watch how they perform. It is also possible for the human player to play against one of the algorithms, and two humans to play against one another.</w:t>
+        <w:t>possible for the human player to play against one of the algorithms, and two humans to play against one another.</w:t>
       </w:r>
     </w:p>
     <w:p>
@@ -5031,485 +4999,485 @@
           <w:highlight w:val="cyan"/>
           <w:rtl/>
         </w:rPr>
+        <w:t>כל</w:t>
+      </w:r>
+      <w:r>
+        <w:rPr>
+          <w:rFonts w:cs="Arial"/>
+          <w:highlight w:val="cyan"/>
+          <w:rtl/>
+        </w:rPr>
+        <w:t xml:space="preserve"> </w:t>
+      </w:r>
+      <w:r>
+        <w:rPr>
+          <w:rFonts w:cs="Arial" w:hint="cs"/>
+          <w:highlight w:val="cyan"/>
+          <w:rtl/>
+        </w:rPr>
+        <w:t>סוכני</w:t>
+      </w:r>
+      <w:r>
+        <w:rPr>
+          <w:rFonts w:cs="Arial"/>
+          <w:highlight w:val="cyan"/>
+          <w:rtl/>
+        </w:rPr>
+        <w:t xml:space="preserve"> </w:t>
+      </w:r>
+      <w:r>
+        <w:rPr>
+          <w:rFonts w:cs="Arial" w:hint="cs"/>
+          <w:highlight w:val="cyan"/>
+          <w:rtl/>
+        </w:rPr>
+        <w:t>ה</w:t>
+      </w:r>
+      <w:r>
+        <w:rPr>
+          <w:highlight w:val="cyan"/>
+        </w:rPr>
+        <w:t xml:space="preserve">-AI </w:t>
+      </w:r>
+      <w:r>
+        <w:rPr>
+          <w:rFonts w:cs="Arial" w:hint="cs"/>
+          <w:highlight w:val="cyan"/>
+          <w:rtl/>
+        </w:rPr>
+        <w:t>מקבלים</w:t>
+      </w:r>
+      <w:r>
+        <w:rPr>
+          <w:rFonts w:cs="Arial"/>
+          <w:highlight w:val="cyan"/>
+          <w:rtl/>
+        </w:rPr>
+        <w:t xml:space="preserve"> </w:t>
+      </w:r>
+      <w:r>
+        <w:rPr>
+          <w:rFonts w:cs="Arial" w:hint="cs"/>
+          <w:highlight w:val="cyan"/>
+          <w:rtl/>
+        </w:rPr>
+        <w:t>תגמולים</w:t>
+      </w:r>
+      <w:r>
+        <w:rPr>
+          <w:rFonts w:cs="Arial"/>
+          <w:highlight w:val="cyan"/>
+          <w:rtl/>
+        </w:rPr>
+        <w:t xml:space="preserve"> </w:t>
+      </w:r>
+      <w:r>
+        <w:rPr>
+          <w:rFonts w:cs="Arial" w:hint="cs"/>
+          <w:highlight w:val="cyan"/>
+          <w:rtl/>
+        </w:rPr>
+        <w:t>על</w:t>
+      </w:r>
+      <w:r>
+        <w:rPr>
+          <w:rFonts w:cs="Arial"/>
+          <w:highlight w:val="cyan"/>
+          <w:rtl/>
+        </w:rPr>
+        <w:t xml:space="preserve"> </w:t>
+      </w:r>
+      <w:r>
+        <w:rPr>
+          <w:rFonts w:cs="Arial" w:hint="cs"/>
+          <w:highlight w:val="cyan"/>
+          <w:rtl/>
+        </w:rPr>
+        <w:t>מעשיהם</w:t>
+      </w:r>
+      <w:r>
+        <w:rPr>
+          <w:rFonts w:cs="Arial"/>
+          <w:highlight w:val="cyan"/>
+          <w:rtl/>
+        </w:rPr>
+        <w:t xml:space="preserve">, </w:t>
+      </w:r>
+      <w:r>
+        <w:rPr>
+          <w:rFonts w:cs="Arial" w:hint="cs"/>
+          <w:highlight w:val="cyan"/>
+          <w:rtl/>
+        </w:rPr>
+        <w:t>כך</w:t>
+      </w:r>
+      <w:r>
+        <w:rPr>
+          <w:rFonts w:cs="Arial"/>
+          <w:highlight w:val="cyan"/>
+          <w:rtl/>
+        </w:rPr>
+        <w:t xml:space="preserve"> </w:t>
+      </w:r>
+      <w:r>
+        <w:rPr>
+          <w:rFonts w:cs="Arial" w:hint="cs"/>
+          <w:highlight w:val="cyan"/>
+          <w:rtl/>
+        </w:rPr>
+        <w:t>שהתגמולים</w:t>
+      </w:r>
+      <w:r>
+        <w:rPr>
+          <w:rFonts w:cs="Arial"/>
+          <w:highlight w:val="cyan"/>
+          <w:rtl/>
+        </w:rPr>
+        <w:t xml:space="preserve"> </w:t>
+      </w:r>
+      <w:r>
+        <w:rPr>
+          <w:rFonts w:cs="Arial" w:hint="cs"/>
+          <w:highlight w:val="cyan"/>
+          <w:rtl/>
+        </w:rPr>
+        <w:t>מחושבים</w:t>
+      </w:r>
+      <w:r>
+        <w:rPr>
+          <w:rFonts w:cs="Arial"/>
+          <w:highlight w:val="cyan"/>
+          <w:rtl/>
+        </w:rPr>
+        <w:t xml:space="preserve"> </w:t>
+      </w:r>
+      <w:r>
+        <w:rPr>
+          <w:rFonts w:cs="Arial" w:hint="cs"/>
+          <w:highlight w:val="cyan"/>
+          <w:rtl/>
+        </w:rPr>
+        <w:t>באותו</w:t>
+      </w:r>
+      <w:r>
+        <w:rPr>
+          <w:rFonts w:cs="Arial"/>
+          <w:highlight w:val="cyan"/>
+          <w:rtl/>
+        </w:rPr>
+        <w:t xml:space="preserve"> </w:t>
+      </w:r>
+      <w:r>
+        <w:rPr>
+          <w:rFonts w:cs="Arial" w:hint="cs"/>
+          <w:highlight w:val="cyan"/>
+          <w:rtl/>
+        </w:rPr>
+        <w:t>אופן</w:t>
+      </w:r>
+      <w:r>
+        <w:rPr>
+          <w:rFonts w:cs="Arial"/>
+          <w:highlight w:val="cyan"/>
+          <w:rtl/>
+        </w:rPr>
+        <w:t xml:space="preserve"> </w:t>
+      </w:r>
+      <w:r>
+        <w:rPr>
+          <w:rFonts w:cs="Arial" w:hint="cs"/>
+          <w:highlight w:val="cyan"/>
+          <w:rtl/>
+        </w:rPr>
+        <w:t>עבור</w:t>
+      </w:r>
+      <w:r>
+        <w:rPr>
+          <w:rFonts w:cs="Arial"/>
+          <w:highlight w:val="cyan"/>
+          <w:rtl/>
+        </w:rPr>
+        <w:t xml:space="preserve"> </w:t>
+      </w:r>
+      <w:r>
+        <w:rPr>
+          <w:rFonts w:cs="Arial" w:hint="cs"/>
+          <w:highlight w:val="cyan"/>
+          <w:rtl/>
+        </w:rPr>
+        <w:t>כולם</w:t>
+      </w:r>
+      <w:r>
+        <w:rPr>
+          <w:rFonts w:cs="Arial"/>
+          <w:highlight w:val="cyan"/>
+          <w:rtl/>
+        </w:rPr>
+        <w:t xml:space="preserve">. </w:t>
+      </w:r>
+      <w:r>
+        <w:rPr>
+          <w:rFonts w:cs="Arial" w:hint="cs"/>
+          <w:highlight w:val="cyan"/>
+          <w:rtl/>
+        </w:rPr>
+        <w:t>והם</w:t>
+      </w:r>
+      <w:r>
+        <w:rPr>
+          <w:rFonts w:cs="Arial"/>
+          <w:highlight w:val="cyan"/>
+          <w:rtl/>
+        </w:rPr>
+        <w:t xml:space="preserve"> </w:t>
+      </w:r>
+      <w:r>
+        <w:rPr>
+          <w:rFonts w:cs="Arial" w:hint="cs"/>
+          <w:highlight w:val="cyan"/>
+          <w:rtl/>
+        </w:rPr>
+        <w:t>מנסים</w:t>
+      </w:r>
+      <w:r>
+        <w:rPr>
+          <w:rFonts w:cs="Arial"/>
+          <w:highlight w:val="cyan"/>
+          <w:rtl/>
+        </w:rPr>
+        <w:t xml:space="preserve"> </w:t>
+      </w:r>
+      <w:r>
+        <w:rPr>
+          <w:rFonts w:cs="Arial" w:hint="cs"/>
+          <w:highlight w:val="cyan"/>
+          <w:rtl/>
+        </w:rPr>
+        <w:t>לבצע</w:t>
+      </w:r>
+      <w:r>
+        <w:rPr>
+          <w:rFonts w:cs="Arial"/>
+          <w:highlight w:val="cyan"/>
+          <w:rtl/>
+        </w:rPr>
+        <w:t xml:space="preserve"> </w:t>
+      </w:r>
+      <w:r>
+        <w:rPr>
+          <w:rFonts w:cs="Arial" w:hint="cs"/>
+          <w:highlight w:val="cyan"/>
+          <w:rtl/>
+        </w:rPr>
+        <w:t>פעולות</w:t>
+      </w:r>
+      <w:r>
+        <w:rPr>
+          <w:rFonts w:cs="Arial"/>
+          <w:highlight w:val="cyan"/>
+          <w:rtl/>
+        </w:rPr>
+        <w:t xml:space="preserve"> </w:t>
+      </w:r>
+      <w:r>
+        <w:rPr>
+          <w:rFonts w:cs="Arial" w:hint="cs"/>
+          <w:highlight w:val="cyan"/>
+          <w:rtl/>
+        </w:rPr>
+        <w:t>שממקסמות</w:t>
+      </w:r>
+      <w:r>
+        <w:rPr>
+          <w:rFonts w:cs="Arial"/>
+          <w:highlight w:val="cyan"/>
+          <w:rtl/>
+        </w:rPr>
+        <w:t xml:space="preserve"> </w:t>
+      </w:r>
+      <w:r>
+        <w:rPr>
+          <w:rFonts w:cs="Arial" w:hint="cs"/>
+          <w:highlight w:val="cyan"/>
+          <w:rtl/>
+        </w:rPr>
+        <w:t>את</w:t>
+      </w:r>
+      <w:r>
+        <w:rPr>
+          <w:rFonts w:cs="Arial"/>
+          <w:highlight w:val="cyan"/>
+          <w:rtl/>
+        </w:rPr>
+        <w:t xml:space="preserve"> </w:t>
+      </w:r>
+      <w:r>
+        <w:rPr>
+          <w:rFonts w:cs="Arial" w:hint="cs"/>
+          <w:highlight w:val="cyan"/>
+          <w:rtl/>
+        </w:rPr>
+        <w:t>התגמול</w:t>
+      </w:r>
+      <w:r>
+        <w:rPr>
+          <w:rFonts w:cs="Arial"/>
+          <w:highlight w:val="cyan"/>
+          <w:rtl/>
+        </w:rPr>
+        <w:t xml:space="preserve"> </w:t>
+      </w:r>
+      <w:r>
+        <w:rPr>
+          <w:rFonts w:cs="Arial" w:hint="cs"/>
+          <w:highlight w:val="cyan"/>
+          <w:rtl/>
+        </w:rPr>
+        <w:t>כדי</w:t>
+      </w:r>
+      <w:r>
+        <w:rPr>
+          <w:rFonts w:cs="Arial"/>
+          <w:highlight w:val="cyan"/>
+          <w:rtl/>
+        </w:rPr>
+        <w:t xml:space="preserve"> </w:t>
+      </w:r>
+      <w:r>
+        <w:rPr>
+          <w:rFonts w:cs="Arial" w:hint="cs"/>
+          <w:highlight w:val="cyan"/>
+          <w:rtl/>
+        </w:rPr>
+        <w:t>לשפר</w:t>
+      </w:r>
+      <w:r>
+        <w:rPr>
+          <w:rFonts w:cs="Arial"/>
+          <w:highlight w:val="cyan"/>
+          <w:rtl/>
+        </w:rPr>
+        <w:t xml:space="preserve"> </w:t>
+      </w:r>
+      <w:r>
+        <w:rPr>
+          <w:rFonts w:cs="Arial" w:hint="cs"/>
+          <w:highlight w:val="cyan"/>
+          <w:rtl/>
+        </w:rPr>
+        <w:t>את</w:t>
+      </w:r>
+      <w:r>
+        <w:rPr>
+          <w:rFonts w:cs="Arial"/>
+          <w:highlight w:val="cyan"/>
+          <w:rtl/>
+        </w:rPr>
+        <w:t xml:space="preserve"> </w:t>
+      </w:r>
+      <w:r>
+        <w:rPr>
+          <w:rFonts w:cs="Arial" w:hint="cs"/>
+          <w:highlight w:val="cyan"/>
+          <w:rtl/>
+        </w:rPr>
+        <w:t>הביצועים</w:t>
+      </w:r>
+      <w:r>
+        <w:rPr>
+          <w:rFonts w:cs="Arial"/>
+          <w:highlight w:val="cyan"/>
+          <w:rtl/>
+        </w:rPr>
+        <w:t xml:space="preserve"> </w:t>
+      </w:r>
+      <w:r>
+        <w:rPr>
+          <w:rFonts w:cs="Arial" w:hint="cs"/>
+          <w:highlight w:val="cyan"/>
+          <w:rtl/>
+        </w:rPr>
+        <w:t>שלהם</w:t>
+      </w:r>
+      <w:r>
+        <w:rPr>
+          <w:rFonts w:cs="Arial"/>
+          <w:highlight w:val="cyan"/>
+          <w:rtl/>
+        </w:rPr>
+        <w:t xml:space="preserve">. </w:t>
+      </w:r>
+      <w:r>
+        <w:rPr>
+          <w:rFonts w:cs="Arial" w:hint="cs"/>
+          <w:highlight w:val="cyan"/>
+          <w:rtl/>
+        </w:rPr>
+        <w:t>מכיוון</w:t>
+      </w:r>
+      <w:r>
+        <w:rPr>
+          <w:rFonts w:cs="Arial"/>
+          <w:highlight w:val="cyan"/>
+          <w:rtl/>
+        </w:rPr>
+        <w:t xml:space="preserve"> </w:t>
+      </w:r>
+      <w:r>
+        <w:rPr>
+          <w:rFonts w:cs="Arial" w:hint="cs"/>
+          <w:highlight w:val="cyan"/>
+          <w:rtl/>
+        </w:rPr>
+        <w:t>שאנו</w:t>
+      </w:r>
+      <w:r>
+        <w:rPr>
+          <w:rFonts w:cs="Arial"/>
+          <w:highlight w:val="cyan"/>
+          <w:rtl/>
+        </w:rPr>
+        <w:t xml:space="preserve"> </w:t>
+      </w:r>
+      <w:r>
+        <w:rPr>
+          <w:rFonts w:cs="Arial" w:hint="cs"/>
+          <w:highlight w:val="cyan"/>
+          <w:rtl/>
+        </w:rPr>
+        <w:t>רוצים</w:t>
+      </w:r>
+      <w:r>
+        <w:rPr>
+          <w:rFonts w:cs="Arial"/>
+          <w:highlight w:val="cyan"/>
+          <w:rtl/>
+        </w:rPr>
+        <w:t xml:space="preserve"> </w:t>
+      </w:r>
+      <w:r>
+        <w:rPr>
+          <w:rFonts w:cs="Arial" w:hint="cs"/>
+          <w:highlight w:val="cyan"/>
+          <w:rtl/>
+        </w:rPr>
+        <w:t>שהסוכן</w:t>
+      </w:r>
+      <w:r>
+        <w:rPr>
+          <w:rFonts w:cs="Arial"/>
+          <w:highlight w:val="cyan"/>
+          <w:rtl/>
+        </w:rPr>
+        <w:t xml:space="preserve"> </w:t>
+      </w:r>
+      <w:r>
+        <w:rPr>
+          <w:rFonts w:cs="Arial" w:hint="cs"/>
+          <w:highlight w:val="cyan"/>
+          <w:rtl/>
+        </w:rPr>
         <w:lastRenderedPageBreak/>
-        <w:t>כל</w:t>
-      </w:r>
-      <w:r>
-        <w:rPr>
-          <w:rFonts w:cs="Arial"/>
-          <w:highlight w:val="cyan"/>
-          <w:rtl/>
-        </w:rPr>
-        <w:t xml:space="preserve"> </w:t>
-      </w:r>
-      <w:r>
-        <w:rPr>
-          <w:rFonts w:cs="Arial" w:hint="cs"/>
-          <w:highlight w:val="cyan"/>
-          <w:rtl/>
-        </w:rPr>
-        <w:t>סוכני</w:t>
-      </w:r>
-      <w:r>
-        <w:rPr>
-          <w:rFonts w:cs="Arial"/>
-          <w:highlight w:val="cyan"/>
-          <w:rtl/>
-        </w:rPr>
-        <w:t xml:space="preserve"> </w:t>
-      </w:r>
-      <w:r>
-        <w:rPr>
-          <w:rFonts w:cs="Arial" w:hint="cs"/>
-          <w:highlight w:val="cyan"/>
-          <w:rtl/>
-        </w:rPr>
-        <w:t>ה</w:t>
-      </w:r>
-      <w:r>
-        <w:rPr>
-          <w:highlight w:val="cyan"/>
-        </w:rPr>
-        <w:t xml:space="preserve">-AI </w:t>
-      </w:r>
-      <w:r>
-        <w:rPr>
-          <w:rFonts w:cs="Arial" w:hint="cs"/>
-          <w:highlight w:val="cyan"/>
-          <w:rtl/>
-        </w:rPr>
-        <w:t>מקבלים</w:t>
-      </w:r>
-      <w:r>
-        <w:rPr>
-          <w:rFonts w:cs="Arial"/>
-          <w:highlight w:val="cyan"/>
-          <w:rtl/>
-        </w:rPr>
-        <w:t xml:space="preserve"> </w:t>
-      </w:r>
-      <w:r>
-        <w:rPr>
-          <w:rFonts w:cs="Arial" w:hint="cs"/>
-          <w:highlight w:val="cyan"/>
-          <w:rtl/>
-        </w:rPr>
-        <w:t>תגמולים</w:t>
-      </w:r>
-      <w:r>
-        <w:rPr>
-          <w:rFonts w:cs="Arial"/>
-          <w:highlight w:val="cyan"/>
-          <w:rtl/>
-        </w:rPr>
-        <w:t xml:space="preserve"> </w:t>
-      </w:r>
-      <w:r>
-        <w:rPr>
-          <w:rFonts w:cs="Arial" w:hint="cs"/>
-          <w:highlight w:val="cyan"/>
-          <w:rtl/>
-        </w:rPr>
-        <w:t>על</w:t>
-      </w:r>
-      <w:r>
-        <w:rPr>
-          <w:rFonts w:cs="Arial"/>
-          <w:highlight w:val="cyan"/>
-          <w:rtl/>
-        </w:rPr>
-        <w:t xml:space="preserve"> </w:t>
-      </w:r>
-      <w:r>
-        <w:rPr>
-          <w:rFonts w:cs="Arial" w:hint="cs"/>
-          <w:highlight w:val="cyan"/>
-          <w:rtl/>
-        </w:rPr>
-        <w:t>מעשיהם</w:t>
-      </w:r>
-      <w:r>
-        <w:rPr>
-          <w:rFonts w:cs="Arial"/>
-          <w:highlight w:val="cyan"/>
-          <w:rtl/>
-        </w:rPr>
-        <w:t xml:space="preserve">, </w:t>
-      </w:r>
-      <w:r>
-        <w:rPr>
-          <w:rFonts w:cs="Arial" w:hint="cs"/>
-          <w:highlight w:val="cyan"/>
-          <w:rtl/>
-        </w:rPr>
-        <w:t>כך</w:t>
-      </w:r>
-      <w:r>
-        <w:rPr>
-          <w:rFonts w:cs="Arial"/>
-          <w:highlight w:val="cyan"/>
-          <w:rtl/>
-        </w:rPr>
-        <w:t xml:space="preserve"> </w:t>
-      </w:r>
-      <w:r>
-        <w:rPr>
-          <w:rFonts w:cs="Arial" w:hint="cs"/>
-          <w:highlight w:val="cyan"/>
-          <w:rtl/>
-        </w:rPr>
-        <w:t>שהתגמולים</w:t>
-      </w:r>
-      <w:r>
-        <w:rPr>
-          <w:rFonts w:cs="Arial"/>
-          <w:highlight w:val="cyan"/>
-          <w:rtl/>
-        </w:rPr>
-        <w:t xml:space="preserve"> </w:t>
-      </w:r>
-      <w:r>
-        <w:rPr>
-          <w:rFonts w:cs="Arial" w:hint="cs"/>
-          <w:highlight w:val="cyan"/>
-          <w:rtl/>
-        </w:rPr>
-        <w:t>מחושבים</w:t>
-      </w:r>
-      <w:r>
-        <w:rPr>
-          <w:rFonts w:cs="Arial"/>
-          <w:highlight w:val="cyan"/>
-          <w:rtl/>
-        </w:rPr>
-        <w:t xml:space="preserve"> </w:t>
-      </w:r>
-      <w:r>
-        <w:rPr>
-          <w:rFonts w:cs="Arial" w:hint="cs"/>
-          <w:highlight w:val="cyan"/>
-          <w:rtl/>
-        </w:rPr>
-        <w:t>באותו</w:t>
-      </w:r>
-      <w:r>
-        <w:rPr>
-          <w:rFonts w:cs="Arial"/>
-          <w:highlight w:val="cyan"/>
-          <w:rtl/>
-        </w:rPr>
-        <w:t xml:space="preserve"> </w:t>
-      </w:r>
-      <w:r>
-        <w:rPr>
-          <w:rFonts w:cs="Arial" w:hint="cs"/>
-          <w:highlight w:val="cyan"/>
-          <w:rtl/>
-        </w:rPr>
-        <w:t>אופן</w:t>
-      </w:r>
-      <w:r>
-        <w:rPr>
-          <w:rFonts w:cs="Arial"/>
-          <w:highlight w:val="cyan"/>
-          <w:rtl/>
-        </w:rPr>
-        <w:t xml:space="preserve"> </w:t>
-      </w:r>
-      <w:r>
-        <w:rPr>
-          <w:rFonts w:cs="Arial" w:hint="cs"/>
-          <w:highlight w:val="cyan"/>
-          <w:rtl/>
-        </w:rPr>
-        <w:t>עבור</w:t>
-      </w:r>
-      <w:r>
-        <w:rPr>
-          <w:rFonts w:cs="Arial"/>
-          <w:highlight w:val="cyan"/>
-          <w:rtl/>
-        </w:rPr>
-        <w:t xml:space="preserve"> </w:t>
-      </w:r>
-      <w:r>
-        <w:rPr>
-          <w:rFonts w:cs="Arial" w:hint="cs"/>
-          <w:highlight w:val="cyan"/>
-          <w:rtl/>
-        </w:rPr>
-        <w:t>כולם</w:t>
-      </w:r>
-      <w:r>
-        <w:rPr>
-          <w:rFonts w:cs="Arial"/>
-          <w:highlight w:val="cyan"/>
-          <w:rtl/>
-        </w:rPr>
-        <w:t xml:space="preserve">. </w:t>
-      </w:r>
-      <w:r>
-        <w:rPr>
-          <w:rFonts w:cs="Arial" w:hint="cs"/>
-          <w:highlight w:val="cyan"/>
-          <w:rtl/>
-        </w:rPr>
-        <w:t>והם</w:t>
-      </w:r>
-      <w:r>
-        <w:rPr>
-          <w:rFonts w:cs="Arial"/>
-          <w:highlight w:val="cyan"/>
-          <w:rtl/>
-        </w:rPr>
-        <w:t xml:space="preserve"> </w:t>
-      </w:r>
-      <w:r>
-        <w:rPr>
-          <w:rFonts w:cs="Arial" w:hint="cs"/>
-          <w:highlight w:val="cyan"/>
-          <w:rtl/>
-        </w:rPr>
-        <w:t>מנסים</w:t>
-      </w:r>
-      <w:r>
-        <w:rPr>
-          <w:rFonts w:cs="Arial"/>
-          <w:highlight w:val="cyan"/>
-          <w:rtl/>
-        </w:rPr>
-        <w:t xml:space="preserve"> </w:t>
-      </w:r>
-      <w:r>
-        <w:rPr>
-          <w:rFonts w:cs="Arial" w:hint="cs"/>
-          <w:highlight w:val="cyan"/>
-          <w:rtl/>
-        </w:rPr>
-        <w:t>לבצע</w:t>
-      </w:r>
-      <w:r>
-        <w:rPr>
-          <w:rFonts w:cs="Arial"/>
-          <w:highlight w:val="cyan"/>
-          <w:rtl/>
-        </w:rPr>
-        <w:t xml:space="preserve"> </w:t>
-      </w:r>
-      <w:r>
-        <w:rPr>
-          <w:rFonts w:cs="Arial" w:hint="cs"/>
-          <w:highlight w:val="cyan"/>
-          <w:rtl/>
-        </w:rPr>
-        <w:t>פעולות</w:t>
-      </w:r>
-      <w:r>
-        <w:rPr>
-          <w:rFonts w:cs="Arial"/>
-          <w:highlight w:val="cyan"/>
-          <w:rtl/>
-        </w:rPr>
-        <w:t xml:space="preserve"> </w:t>
-      </w:r>
-      <w:r>
-        <w:rPr>
-          <w:rFonts w:cs="Arial" w:hint="cs"/>
-          <w:highlight w:val="cyan"/>
-          <w:rtl/>
-        </w:rPr>
-        <w:t>שממקסמות</w:t>
-      </w:r>
-      <w:r>
-        <w:rPr>
-          <w:rFonts w:cs="Arial"/>
-          <w:highlight w:val="cyan"/>
-          <w:rtl/>
-        </w:rPr>
-        <w:t xml:space="preserve"> </w:t>
-      </w:r>
-      <w:r>
-        <w:rPr>
-          <w:rFonts w:cs="Arial" w:hint="cs"/>
-          <w:highlight w:val="cyan"/>
-          <w:rtl/>
-        </w:rPr>
-        <w:t>את</w:t>
-      </w:r>
-      <w:r>
-        <w:rPr>
-          <w:rFonts w:cs="Arial"/>
-          <w:highlight w:val="cyan"/>
-          <w:rtl/>
-        </w:rPr>
-        <w:t xml:space="preserve"> </w:t>
-      </w:r>
-      <w:r>
-        <w:rPr>
-          <w:rFonts w:cs="Arial" w:hint="cs"/>
-          <w:highlight w:val="cyan"/>
-          <w:rtl/>
-        </w:rPr>
-        <w:t>התגמול</w:t>
-      </w:r>
-      <w:r>
-        <w:rPr>
-          <w:rFonts w:cs="Arial"/>
-          <w:highlight w:val="cyan"/>
-          <w:rtl/>
-        </w:rPr>
-        <w:t xml:space="preserve"> </w:t>
-      </w:r>
-      <w:r>
-        <w:rPr>
-          <w:rFonts w:cs="Arial" w:hint="cs"/>
-          <w:highlight w:val="cyan"/>
-          <w:rtl/>
-        </w:rPr>
-        <w:t>כדי</w:t>
-      </w:r>
-      <w:r>
-        <w:rPr>
-          <w:rFonts w:cs="Arial"/>
-          <w:highlight w:val="cyan"/>
-          <w:rtl/>
-        </w:rPr>
-        <w:t xml:space="preserve"> </w:t>
-      </w:r>
-      <w:r>
-        <w:rPr>
-          <w:rFonts w:cs="Arial" w:hint="cs"/>
-          <w:highlight w:val="cyan"/>
-          <w:rtl/>
-        </w:rPr>
-        <w:t>לשפר</w:t>
-      </w:r>
-      <w:r>
-        <w:rPr>
-          <w:rFonts w:cs="Arial"/>
-          <w:highlight w:val="cyan"/>
-          <w:rtl/>
-        </w:rPr>
-        <w:t xml:space="preserve"> </w:t>
-      </w:r>
-      <w:r>
-        <w:rPr>
-          <w:rFonts w:cs="Arial" w:hint="cs"/>
-          <w:highlight w:val="cyan"/>
-          <w:rtl/>
-        </w:rPr>
-        <w:t>את</w:t>
-      </w:r>
-      <w:r>
-        <w:rPr>
-          <w:rFonts w:cs="Arial"/>
-          <w:highlight w:val="cyan"/>
-          <w:rtl/>
-        </w:rPr>
-        <w:t xml:space="preserve"> </w:t>
-      </w:r>
-      <w:r>
-        <w:rPr>
-          <w:rFonts w:cs="Arial" w:hint="cs"/>
-          <w:highlight w:val="cyan"/>
-          <w:rtl/>
-        </w:rPr>
-        <w:t>הביצועים</w:t>
-      </w:r>
-      <w:r>
-        <w:rPr>
-          <w:rFonts w:cs="Arial"/>
-          <w:highlight w:val="cyan"/>
-          <w:rtl/>
-        </w:rPr>
-        <w:t xml:space="preserve"> </w:t>
-      </w:r>
-      <w:r>
-        <w:rPr>
-          <w:rFonts w:cs="Arial" w:hint="cs"/>
-          <w:highlight w:val="cyan"/>
-          <w:rtl/>
-        </w:rPr>
-        <w:t>שלהם</w:t>
-      </w:r>
-      <w:r>
-        <w:rPr>
-          <w:rFonts w:cs="Arial"/>
-          <w:highlight w:val="cyan"/>
-          <w:rtl/>
-        </w:rPr>
-        <w:t xml:space="preserve">. </w:t>
-      </w:r>
-      <w:r>
-        <w:rPr>
-          <w:rFonts w:cs="Arial" w:hint="cs"/>
-          <w:highlight w:val="cyan"/>
-          <w:rtl/>
-        </w:rPr>
-        <w:t>מכיוון</w:t>
-      </w:r>
-      <w:r>
-        <w:rPr>
-          <w:rFonts w:cs="Arial"/>
-          <w:highlight w:val="cyan"/>
-          <w:rtl/>
-        </w:rPr>
-        <w:t xml:space="preserve"> </w:t>
-      </w:r>
-      <w:r>
-        <w:rPr>
-          <w:rFonts w:cs="Arial" w:hint="cs"/>
-          <w:highlight w:val="cyan"/>
-          <w:rtl/>
-        </w:rPr>
-        <w:t>שאנו</w:t>
-      </w:r>
-      <w:r>
-        <w:rPr>
-          <w:rFonts w:cs="Arial"/>
-          <w:highlight w:val="cyan"/>
-          <w:rtl/>
-        </w:rPr>
-        <w:t xml:space="preserve"> </w:t>
-      </w:r>
-      <w:r>
-        <w:rPr>
-          <w:rFonts w:cs="Arial" w:hint="cs"/>
-          <w:highlight w:val="cyan"/>
-          <w:rtl/>
-        </w:rPr>
-        <w:t>רוצים</w:t>
-      </w:r>
-      <w:r>
-        <w:rPr>
-          <w:rFonts w:cs="Arial"/>
-          <w:highlight w:val="cyan"/>
-          <w:rtl/>
-        </w:rPr>
-        <w:t xml:space="preserve"> </w:t>
-      </w:r>
-      <w:r>
-        <w:rPr>
-          <w:rFonts w:cs="Arial" w:hint="cs"/>
-          <w:highlight w:val="cyan"/>
-          <w:rtl/>
-        </w:rPr>
-        <w:t>שהסוכן</w:t>
-      </w:r>
-      <w:r>
-        <w:rPr>
-          <w:rFonts w:cs="Arial"/>
-          <w:highlight w:val="cyan"/>
-          <w:rtl/>
-        </w:rPr>
-        <w:t xml:space="preserve"> </w:t>
-      </w:r>
-      <w:r>
-        <w:rPr>
-          <w:rFonts w:cs="Arial" w:hint="cs"/>
-          <w:highlight w:val="cyan"/>
-          <w:rtl/>
-        </w:rPr>
         <w:t>שלנו</w:t>
       </w:r>
       <w:r>
@@ -7421,7 +7389,6 @@
         <w:bidi/>
         <w:jc w:val="both"/>
         <w:rPr>
-          <w:rFonts w:hint="cs"/>
           <w:highlight w:val="green"/>
           <w:rtl/>
         </w:rPr>
@@ -8198,404 +8165,6 @@
           <w:rFonts w:cs="Arial"/>
           <w:highlight w:val="green"/>
           <w:rtl/>
-        </w:rPr>
-        <w:t xml:space="preserve">. </w:t>
-      </w:r>
-      <w:r>
-        <w:rPr>
-          <w:rFonts w:cs="Arial" w:hint="cs"/>
-          <w:highlight w:val="green"/>
-          <w:rtl/>
-        </w:rPr>
-        <w:t>הבחירה הזו נועדה</w:t>
-      </w:r>
-      <w:r>
-        <w:rPr>
-          <w:rFonts w:cs="Arial"/>
-          <w:highlight w:val="green"/>
-          <w:rtl/>
-        </w:rPr>
-        <w:t xml:space="preserve"> </w:t>
-      </w:r>
-      <w:r>
-        <w:rPr>
-          <w:rFonts w:cs="Arial" w:hint="cs"/>
-          <w:highlight w:val="green"/>
-          <w:rtl/>
-        </w:rPr>
-        <w:t>כדי</w:t>
-      </w:r>
-      <w:r>
-        <w:rPr>
-          <w:rFonts w:cs="Arial"/>
-          <w:highlight w:val="green"/>
-          <w:rtl/>
-        </w:rPr>
-        <w:t xml:space="preserve"> </w:t>
-      </w:r>
-      <w:r>
-        <w:rPr>
-          <w:rFonts w:cs="Arial" w:hint="cs"/>
-          <w:highlight w:val="green"/>
-          <w:rtl/>
-        </w:rPr>
-        <w:t>להתמודד</w:t>
-      </w:r>
-      <w:r>
-        <w:rPr>
-          <w:rFonts w:cs="Arial"/>
-          <w:highlight w:val="green"/>
-          <w:rtl/>
-        </w:rPr>
-        <w:t xml:space="preserve"> </w:t>
-      </w:r>
-      <w:r>
-        <w:rPr>
-          <w:rFonts w:cs="Arial" w:hint="cs"/>
-          <w:highlight w:val="green"/>
-          <w:rtl/>
-        </w:rPr>
-        <w:t>עם</w:t>
-      </w:r>
-      <w:r>
-        <w:rPr>
-          <w:rFonts w:cs="Arial"/>
-          <w:highlight w:val="green"/>
-          <w:rtl/>
-        </w:rPr>
-        <w:t xml:space="preserve"> </w:t>
-      </w:r>
-      <w:r>
-        <w:rPr>
-          <w:rFonts w:cs="Arial" w:hint="cs"/>
-          <w:highlight w:val="green"/>
-          <w:rtl/>
-        </w:rPr>
-        <w:t>העובדה</w:t>
-      </w:r>
-      <w:r>
-        <w:rPr>
-          <w:rFonts w:cs="Arial"/>
-          <w:highlight w:val="green"/>
-          <w:rtl/>
-        </w:rPr>
-        <w:t xml:space="preserve"> </w:t>
-      </w:r>
-      <w:r>
-        <w:rPr>
-          <w:rFonts w:cs="Arial" w:hint="cs"/>
-          <w:highlight w:val="green"/>
-          <w:rtl/>
-        </w:rPr>
-        <w:t>שישנם</w:t>
-      </w:r>
-      <w:r>
-        <w:rPr>
-          <w:rFonts w:cs="Arial"/>
-          <w:highlight w:val="green"/>
-          <w:rtl/>
-        </w:rPr>
-        <w:t xml:space="preserve"> 2^36 </w:t>
-      </w:r>
-      <w:r>
-        <w:rPr>
-          <w:rFonts w:cs="Arial" w:hint="cs"/>
-          <w:highlight w:val="green"/>
-          <w:rtl/>
-        </w:rPr>
-        <w:t>מצבים</w:t>
-      </w:r>
-      <w:r>
-        <w:rPr>
-          <w:rFonts w:cs="Arial"/>
-          <w:highlight w:val="green"/>
-          <w:rtl/>
-        </w:rPr>
-        <w:t xml:space="preserve"> </w:t>
-      </w:r>
-      <w:r>
-        <w:rPr>
-          <w:rFonts w:cs="Arial" w:hint="cs"/>
-          <w:highlight w:val="green"/>
-          <w:rtl/>
-        </w:rPr>
-        <w:t>אפשריים</w:t>
-      </w:r>
-      <w:r>
-        <w:rPr>
-          <w:rFonts w:cs="Arial"/>
-          <w:highlight w:val="green"/>
-          <w:rtl/>
-        </w:rPr>
-        <w:t xml:space="preserve"> </w:t>
-      </w:r>
-      <w:r>
-        <w:rPr>
-          <w:rFonts w:cs="Arial" w:hint="cs"/>
-          <w:highlight w:val="green"/>
-          <w:rtl/>
-        </w:rPr>
-        <w:t>בג</w:t>
-      </w:r>
-      <w:r>
-        <w:rPr>
-          <w:rFonts w:cs="Arial"/>
-          <w:highlight w:val="green"/>
-          <w:rtl/>
-        </w:rPr>
-        <w:t>'</w:t>
-      </w:r>
-      <w:r>
-        <w:rPr>
-          <w:rFonts w:cs="Arial" w:hint="cs"/>
-          <w:highlight w:val="green"/>
-          <w:rtl/>
-        </w:rPr>
-        <w:t>נגה</w:t>
-      </w:r>
-      <w:r>
-        <w:rPr>
-          <w:rFonts w:cs="Arial"/>
-          <w:highlight w:val="green"/>
-          <w:rtl/>
-        </w:rPr>
-        <w:t xml:space="preserve"> </w:t>
-      </w:r>
-      <w:r>
-        <w:rPr>
-          <w:rFonts w:cs="Arial" w:hint="cs"/>
-          <w:highlight w:val="green"/>
-          <w:rtl/>
-        </w:rPr>
-        <w:t>אם</w:t>
-      </w:r>
-      <w:r>
-        <w:rPr>
-          <w:rFonts w:cs="Arial"/>
-          <w:highlight w:val="green"/>
-          <w:rtl/>
-        </w:rPr>
-        <w:t xml:space="preserve"> </w:t>
-      </w:r>
-      <w:r>
-        <w:rPr>
-          <w:rFonts w:cs="Arial" w:hint="cs"/>
-          <w:highlight w:val="green"/>
-          <w:rtl/>
-        </w:rPr>
-        <w:t>נציג</w:t>
-      </w:r>
-      <w:r>
-        <w:rPr>
-          <w:rFonts w:cs="Arial"/>
-          <w:highlight w:val="green"/>
-          <w:rtl/>
-        </w:rPr>
-        <w:t xml:space="preserve"> </w:t>
-      </w:r>
-      <w:r>
-        <w:rPr>
-          <w:rFonts w:cs="Arial" w:hint="cs"/>
-          <w:highlight w:val="green"/>
-          <w:rtl/>
-        </w:rPr>
-        <w:t>אותם</w:t>
-      </w:r>
-      <w:r>
-        <w:rPr>
-          <w:rFonts w:cs="Arial"/>
-          <w:highlight w:val="green"/>
-          <w:rtl/>
-        </w:rPr>
-        <w:t xml:space="preserve"> </w:t>
-      </w:r>
-      <w:r>
-        <w:rPr>
-          <w:rFonts w:cs="Arial" w:hint="cs"/>
-          <w:highlight w:val="green"/>
-          <w:rtl/>
-        </w:rPr>
-        <w:t>כמחרוזות</w:t>
-      </w:r>
-      <w:r>
-        <w:rPr>
-          <w:rFonts w:cs="Arial"/>
-          <w:highlight w:val="green"/>
-          <w:rtl/>
-        </w:rPr>
-        <w:t xml:space="preserve"> </w:t>
-      </w:r>
-      <w:r>
-        <w:rPr>
-          <w:rFonts w:cs="Arial" w:hint="cs"/>
-          <w:highlight w:val="green"/>
-          <w:rtl/>
-        </w:rPr>
-        <w:t>בינאריות</w:t>
-      </w:r>
-      <w:r>
-        <w:rPr>
-          <w:rFonts w:cs="Arial"/>
-          <w:highlight w:val="green"/>
-          <w:rtl/>
-        </w:rPr>
-        <w:t xml:space="preserve"> </w:t>
-      </w:r>
-      <w:r>
-        <w:rPr>
-          <w:rFonts w:cs="Arial" w:hint="cs"/>
-          <w:highlight w:val="green"/>
-          <w:rtl/>
-        </w:rPr>
-        <w:t>עם</w:t>
-      </w:r>
-      <w:r>
-        <w:rPr>
-          <w:rFonts w:cs="Arial"/>
-          <w:highlight w:val="green"/>
-          <w:rtl/>
-        </w:rPr>
-        <w:t xml:space="preserve"> 0 </w:t>
-      </w:r>
-      <w:r>
-        <w:rPr>
-          <w:rFonts w:cs="Arial" w:hint="cs"/>
-          <w:highlight w:val="green"/>
-          <w:rtl/>
-        </w:rPr>
-        <w:t>ו</w:t>
-      </w:r>
-      <w:r>
-        <w:rPr>
-          <w:rFonts w:cs="Arial"/>
-          <w:highlight w:val="green"/>
-          <w:rtl/>
-        </w:rPr>
-        <w:t xml:space="preserve">-1 </w:t>
-      </w:r>
-      <w:r>
-        <w:rPr>
-          <w:rFonts w:cs="Arial" w:hint="cs"/>
-          <w:highlight w:val="green"/>
-          <w:rtl/>
-        </w:rPr>
-        <w:t>לכל</w:t>
-      </w:r>
-      <w:r>
-        <w:rPr>
-          <w:rFonts w:cs="Arial"/>
-          <w:highlight w:val="green"/>
-          <w:rtl/>
-        </w:rPr>
-        <w:t xml:space="preserve"> </w:t>
-      </w:r>
-      <w:r>
-        <w:rPr>
-          <w:rFonts w:cs="Arial" w:hint="cs"/>
-          <w:highlight w:val="green"/>
-          <w:rtl/>
-        </w:rPr>
-        <w:t>בלוק</w:t>
-      </w:r>
-      <w:r>
-        <w:rPr>
-          <w:rFonts w:cs="Arial"/>
-          <w:highlight w:val="green"/>
-          <w:rtl/>
-        </w:rPr>
-        <w:t xml:space="preserve">, </w:t>
-      </w:r>
-      <w:r>
-        <w:rPr>
-          <w:rFonts w:cs="Arial" w:hint="cs"/>
-          <w:highlight w:val="green"/>
-          <w:rtl/>
-        </w:rPr>
-        <w:t xml:space="preserve">כש- 1 אם הבלוק קיים עכשיו במגדל, 0 אם לא, ואילו </w:t>
-      </w:r>
-      <w:r>
-        <w:rPr>
-          <w:rFonts w:cs="Arial" w:hint="cs"/>
-          <w:highlight w:val="green"/>
-          <w:rtl/>
-        </w:rPr>
-        <w:t>הממדים</w:t>
-      </w:r>
-      <w:r>
-        <w:rPr>
-          <w:rFonts w:cs="Arial"/>
-          <w:highlight w:val="green"/>
-          <w:rtl/>
-        </w:rPr>
-        <w:t xml:space="preserve"> </w:t>
-      </w:r>
-      <w:r>
-        <w:rPr>
-          <w:rFonts w:cs="Arial" w:hint="cs"/>
-          <w:highlight w:val="green"/>
-          <w:rtl/>
-        </w:rPr>
-        <w:t>של</w:t>
-      </w:r>
-      <w:r>
-        <w:rPr>
-          <w:rFonts w:cs="Arial"/>
-          <w:highlight w:val="green"/>
-          <w:rtl/>
-        </w:rPr>
-        <w:t xml:space="preserve"> </w:t>
-      </w:r>
-      <w:r>
-        <w:rPr>
-          <w:rFonts w:cs="Arial" w:hint="cs"/>
-          <w:highlight w:val="green"/>
-          <w:rtl/>
-        </w:rPr>
-        <w:t>התמונ</w:t>
-      </w:r>
-      <w:r>
-        <w:rPr>
-          <w:rFonts w:cs="Arial" w:hint="cs"/>
-          <w:highlight w:val="green"/>
-          <w:rtl/>
-        </w:rPr>
-        <w:t>ה</w:t>
-      </w:r>
-      <w:r>
-        <w:rPr>
-          <w:rFonts w:cs="Arial"/>
-          <w:highlight w:val="green"/>
-          <w:rtl/>
-        </w:rPr>
-        <w:t xml:space="preserve"> </w:t>
-      </w:r>
-      <w:r>
-        <w:rPr>
-          <w:rFonts w:cs="Arial" w:hint="cs"/>
-          <w:highlight w:val="green"/>
-          <w:rtl/>
-        </w:rPr>
-        <w:t>קטנים</w:t>
-      </w:r>
-      <w:r>
-        <w:rPr>
-          <w:rFonts w:cs="Arial"/>
-          <w:highlight w:val="green"/>
-          <w:rtl/>
-        </w:rPr>
-        <w:t xml:space="preserve"> </w:t>
-      </w:r>
-      <w:r>
-        <w:rPr>
-          <w:rFonts w:cs="Arial" w:hint="cs"/>
-          <w:highlight w:val="green"/>
-          <w:rtl/>
-        </w:rPr>
-        <w:t>יותר</w:t>
-      </w:r>
-      <w:r>
-        <w:rPr>
-          <w:highlight w:val="green"/>
         </w:rPr>
         <w:t>.</w:t>
       </w:r>
@@ -10089,6 +9658,7 @@
   <w:style w:type="character" w:default="1" w:styleId="DefaultParagraphFont">
     <w:name w:val="Default Paragraph Font"/>
     <w:uiPriority w:val="1"/>
+    <w:semiHidden/>
     <w:unhideWhenUsed/>
   </w:style>
   <w:style w:type="table" w:default="1" w:styleId="TableNormal">
@@ -10698,4 +10268,16 @@
     </a:ext>
   </a:extLst>
 </a:theme>
+</file>
+
+<file path=customXml/item1.xml><?xml version="1.0" encoding="utf-8"?>
+<b:Sources xmlns:b="http://schemas.openxmlformats.org/officeDocument/2006/bibliography" xmlns="http://schemas.openxmlformats.org/officeDocument/2006/bibliography" SelectedStyle="\APASixthEditionOfficeOnline.xsl" StyleName="APA" Version="6"/>
+</file>
+
+<file path=customXml/itemProps1.xml><?xml version="1.0" encoding="utf-8"?>
+<ds:datastoreItem xmlns:ds="http://schemas.openxmlformats.org/officeDocument/2006/customXml" ds:itemID="{A4CB9B2D-5A11-4385-AFED-5F0A9A8E6E42}">
+  <ds:schemaRefs>
+    <ds:schemaRef ds:uri="http://schemas.openxmlformats.org/officeDocument/2006/bibliography"/>
+  </ds:schemaRefs>
+</ds:datastoreItem>
 </file>
</xml_diff>